<commit_message>
added abstract to docu
</commit_message>
<xml_diff>
--- a/docu/Documentation/Dokumentation.docx
+++ b/docu/Documentation/Dokumentation.docx
@@ -391,7 +391,7 @@
       <w:r>
         <w:fldChar w:fldCharType="separate"/>
       </w:r>
-      <w:hyperlink w:anchor="_Toc55546022" w:history="1">
+      <w:hyperlink w:anchor="_Toc55838894" w:history="1">
         <w:r>
           <w:rPr>
             <w:rStyle w:val="Hyperlink"/>
@@ -428,7 +428,7 @@
           <w:rPr>
             <w:webHidden/>
           </w:rPr>
-          <w:instrText xml:space="preserve"> PAGEREF _Toc55546022 \h </w:instrText>
+          <w:instrText xml:space="preserve"> PAGEREF _Toc55838894 \h </w:instrText>
         </w:r>
         <w:r>
           <w:rPr>
@@ -464,7 +464,7 @@
           <w:lang w:eastAsia="de-DE"/>
         </w:rPr>
       </w:pPr>
-      <w:hyperlink w:anchor="_Toc55546023" w:history="1">
+      <w:hyperlink w:anchor="_Toc55838895" w:history="1">
         <w:r>
           <w:rPr>
             <w:rStyle w:val="Hyperlink"/>
@@ -483,7 +483,7 @@
           <w:rPr>
             <w:rStyle w:val="Hyperlink"/>
           </w:rPr>
-          <w:t>Bedienungsanleitung</w:t>
+          <w:t>Abstract/Beschreibung</w:t>
         </w:r>
         <w:r>
           <w:rPr>
@@ -501,7 +501,7 @@
           <w:rPr>
             <w:webHidden/>
           </w:rPr>
-          <w:instrText xml:space="preserve"> PAGEREF _Toc55546023 \h </w:instrText>
+          <w:instrText xml:space="preserve"> PAGEREF _Toc55838895 \h </w:instrText>
         </w:r>
         <w:r>
           <w:rPr>
@@ -537,12 +537,12 @@
           <w:lang w:eastAsia="de-DE"/>
         </w:rPr>
       </w:pPr>
-      <w:hyperlink w:anchor="_Toc55546024" w:history="1">
+      <w:hyperlink w:anchor="_Toc55838896" w:history="1">
         <w:r>
           <w:rPr>
             <w:rStyle w:val="Hyperlink"/>
           </w:rPr>
-          <w:t>2.1</w:t>
+          <w:t>3</w:t>
         </w:r>
         <w:r>
           <w:rPr>
@@ -556,7 +556,7 @@
           <w:rPr>
             <w:rStyle w:val="Hyperlink"/>
           </w:rPr>
-          <w:t>Anleitung</w:t>
+          <w:t>Bedienungsanleitung</w:t>
         </w:r>
         <w:r>
           <w:rPr>
@@ -574,7 +574,7 @@
           <w:rPr>
             <w:webHidden/>
           </w:rPr>
-          <w:instrText xml:space="preserve"> PAGEREF _Toc55546024 \h </w:instrText>
+          <w:instrText xml:space="preserve"> PAGEREF _Toc55838896 \h </w:instrText>
         </w:r>
         <w:r>
           <w:rPr>
@@ -591,7 +591,7 @@
           <w:rPr>
             <w:webHidden/>
           </w:rPr>
-          <w:t>4</w:t>
+          <w:t>5</w:t>
         </w:r>
         <w:r>
           <w:rPr>
@@ -610,12 +610,12 @@
           <w:lang w:eastAsia="de-DE"/>
         </w:rPr>
       </w:pPr>
-      <w:hyperlink w:anchor="_Toc55546025" w:history="1">
+      <w:hyperlink w:anchor="_Toc55838897" w:history="1">
         <w:r>
           <w:rPr>
             <w:rStyle w:val="Hyperlink"/>
           </w:rPr>
-          <w:t>2.2</w:t>
+          <w:t>3.1</w:t>
         </w:r>
         <w:r>
           <w:rPr>
@@ -629,7 +629,7 @@
           <w:rPr>
             <w:rStyle w:val="Hyperlink"/>
           </w:rPr>
-          <w:t>Parameter</w:t>
+          <w:t>Anleitung</w:t>
         </w:r>
         <w:r>
           <w:rPr>
@@ -647,7 +647,7 @@
           <w:rPr>
             <w:webHidden/>
           </w:rPr>
-          <w:instrText xml:space="preserve"> PAGEREF _Toc55546025 \h </w:instrText>
+          <w:instrText xml:space="preserve"> PAGEREF _Toc55838897 \h </w:instrText>
         </w:r>
         <w:r>
           <w:rPr>
@@ -683,12 +683,12 @@
           <w:lang w:eastAsia="de-DE"/>
         </w:rPr>
       </w:pPr>
-      <w:hyperlink w:anchor="_Toc55546026" w:history="1">
+      <w:hyperlink w:anchor="_Toc55838898" w:history="1">
         <w:r>
           <w:rPr>
             <w:rStyle w:val="Hyperlink"/>
           </w:rPr>
-          <w:t>3</w:t>
+          <w:t>3.2</w:t>
         </w:r>
         <w:r>
           <w:rPr>
@@ -702,7 +702,7 @@
           <w:rPr>
             <w:rStyle w:val="Hyperlink"/>
           </w:rPr>
-          <w:t>Projektdokumentation</w:t>
+          <w:t>Parameter</w:t>
         </w:r>
         <w:r>
           <w:rPr>
@@ -720,7 +720,7 @@
           <w:rPr>
             <w:webHidden/>
           </w:rPr>
-          <w:instrText xml:space="preserve"> PAGEREF _Toc55546026 \h </w:instrText>
+          <w:instrText xml:space="preserve"> PAGEREF _Toc55838898 \h </w:instrText>
         </w:r>
         <w:r>
           <w:rPr>
@@ -737,7 +737,7 @@
           <w:rPr>
             <w:webHidden/>
           </w:rPr>
-          <w:t>7</w:t>
+          <w:t>6</w:t>
         </w:r>
         <w:r>
           <w:rPr>
@@ -756,12 +756,12 @@
           <w:lang w:eastAsia="de-DE"/>
         </w:rPr>
       </w:pPr>
-      <w:hyperlink w:anchor="_Toc55546027" w:history="1">
+      <w:hyperlink w:anchor="_Toc55838899" w:history="1">
         <w:r>
           <w:rPr>
             <w:rStyle w:val="Hyperlink"/>
           </w:rPr>
-          <w:t>3.1</w:t>
+          <w:t>4</w:t>
         </w:r>
         <w:r>
           <w:rPr>
@@ -775,7 +775,7 @@
           <w:rPr>
             <w:rStyle w:val="Hyperlink"/>
           </w:rPr>
-          <w:t>User Stories / Story-Board</w:t>
+          <w:t>Projektdokumentation</w:t>
         </w:r>
         <w:r>
           <w:rPr>
@@ -793,7 +793,7 @@
           <w:rPr>
             <w:webHidden/>
           </w:rPr>
-          <w:instrText xml:space="preserve"> PAGEREF _Toc55546027 \h </w:instrText>
+          <w:instrText xml:space="preserve"> PAGEREF _Toc55838899 \h </w:instrText>
         </w:r>
         <w:r>
           <w:rPr>
@@ -810,7 +810,7 @@
           <w:rPr>
             <w:webHidden/>
           </w:rPr>
-          <w:t>7</w:t>
+          <w:t>8</w:t>
         </w:r>
         <w:r>
           <w:rPr>
@@ -829,12 +829,12 @@
           <w:lang w:eastAsia="de-DE"/>
         </w:rPr>
       </w:pPr>
-      <w:hyperlink w:anchor="_Toc55546028" w:history="1">
+      <w:hyperlink w:anchor="_Toc55838900" w:history="1">
         <w:r>
           <w:rPr>
             <w:rStyle w:val="Hyperlink"/>
           </w:rPr>
-          <w:t>3.2</w:t>
+          <w:t>4.1</w:t>
         </w:r>
         <w:r>
           <w:rPr>
@@ -848,7 +848,7 @@
           <w:rPr>
             <w:rStyle w:val="Hyperlink"/>
           </w:rPr>
-          <w:t>KanBan-Board</w:t>
+          <w:t>User Stories / Story-Board</w:t>
         </w:r>
         <w:r>
           <w:rPr>
@@ -866,7 +866,7 @@
           <w:rPr>
             <w:webHidden/>
           </w:rPr>
-          <w:instrText xml:space="preserve"> PAGEREF _Toc55546028 \h </w:instrText>
+          <w:instrText xml:space="preserve"> PAGEREF _Toc55838900 \h </w:instrText>
         </w:r>
         <w:r>
           <w:rPr>
@@ -883,7 +883,7 @@
           <w:rPr>
             <w:webHidden/>
           </w:rPr>
-          <w:t>9</w:t>
+          <w:t>8</w:t>
         </w:r>
         <w:r>
           <w:rPr>
@@ -902,12 +902,12 @@
           <w:lang w:eastAsia="de-DE"/>
         </w:rPr>
       </w:pPr>
-      <w:hyperlink w:anchor="_Toc55546029" w:history="1">
+      <w:hyperlink w:anchor="_Toc55838901" w:history="1">
         <w:r>
           <w:rPr>
             <w:rStyle w:val="Hyperlink"/>
           </w:rPr>
-          <w:t>3.3</w:t>
+          <w:t>4.2</w:t>
         </w:r>
         <w:r>
           <w:rPr>
@@ -921,7 +921,7 @@
           <w:rPr>
             <w:rStyle w:val="Hyperlink"/>
           </w:rPr>
-          <w:t>MVP</w:t>
+          <w:t>KanBan-Board</w:t>
         </w:r>
         <w:r>
           <w:rPr>
@@ -939,7 +939,7 @@
           <w:rPr>
             <w:webHidden/>
           </w:rPr>
-          <w:instrText xml:space="preserve"> PAGEREF _Toc55546029 \h </w:instrText>
+          <w:instrText xml:space="preserve"> PAGEREF _Toc55838901 \h </w:instrText>
         </w:r>
         <w:r>
           <w:rPr>
@@ -956,7 +956,7 @@
           <w:rPr>
             <w:webHidden/>
           </w:rPr>
-          <w:t>11</w:t>
+          <w:t>10</w:t>
         </w:r>
         <w:r>
           <w:rPr>
@@ -975,12 +975,12 @@
           <w:lang w:eastAsia="de-DE"/>
         </w:rPr>
       </w:pPr>
-      <w:hyperlink w:anchor="_Toc55546030" w:history="1">
+      <w:hyperlink w:anchor="_Toc55838902" w:history="1">
         <w:r>
           <w:rPr>
             <w:rStyle w:val="Hyperlink"/>
           </w:rPr>
-          <w:t>4</w:t>
+          <w:t>4.3</w:t>
         </w:r>
         <w:r>
           <w:rPr>
@@ -994,7 +994,7 @@
           <w:rPr>
             <w:rStyle w:val="Hyperlink"/>
           </w:rPr>
-          <w:t>Systemdokumentation</w:t>
+          <w:t>MVP</w:t>
         </w:r>
         <w:r>
           <w:rPr>
@@ -1012,7 +1012,7 @@
           <w:rPr>
             <w:webHidden/>
           </w:rPr>
-          <w:instrText xml:space="preserve"> PAGEREF _Toc55546030 \h </w:instrText>
+          <w:instrText xml:space="preserve"> PAGEREF _Toc55838902 \h </w:instrText>
         </w:r>
         <w:r>
           <w:rPr>
@@ -1048,12 +1048,12 @@
           <w:lang w:eastAsia="de-DE"/>
         </w:rPr>
       </w:pPr>
-      <w:hyperlink w:anchor="_Toc55546031" w:history="1">
+      <w:hyperlink w:anchor="_Toc55838903" w:history="1">
         <w:r>
           <w:rPr>
             <w:rStyle w:val="Hyperlink"/>
           </w:rPr>
-          <w:t>4.1</w:t>
+          <w:t>5</w:t>
         </w:r>
         <w:r>
           <w:rPr>
@@ -1067,7 +1067,7 @@
           <w:rPr>
             <w:rStyle w:val="Hyperlink"/>
           </w:rPr>
-          <w:t>PAP</w:t>
+          <w:t>Systemdokumentation</w:t>
         </w:r>
         <w:r>
           <w:rPr>
@@ -1085,7 +1085,7 @@
           <w:rPr>
             <w:webHidden/>
           </w:rPr>
-          <w:instrText xml:space="preserve"> PAGEREF _Toc55546031 \h </w:instrText>
+          <w:instrText xml:space="preserve"> PAGEREF _Toc55838903 \h </w:instrText>
         </w:r>
         <w:r>
           <w:rPr>
@@ -1102,7 +1102,7 @@
           <w:rPr>
             <w:webHidden/>
           </w:rPr>
-          <w:t>12</w:t>
+          <w:t>13</w:t>
         </w:r>
         <w:r>
           <w:rPr>
@@ -1121,12 +1121,12 @@
           <w:lang w:eastAsia="de-DE"/>
         </w:rPr>
       </w:pPr>
-      <w:hyperlink w:anchor="_Toc55546032" w:history="1">
+      <w:hyperlink w:anchor="_Toc55838904" w:history="1">
         <w:r>
           <w:rPr>
             <w:rStyle w:val="Hyperlink"/>
           </w:rPr>
-          <w:t>5</w:t>
+          <w:t>5.1</w:t>
         </w:r>
         <w:r>
           <w:rPr>
@@ -1140,7 +1140,7 @@
           <w:rPr>
             <w:rStyle w:val="Hyperlink"/>
           </w:rPr>
-          <w:t>Schnittstellendokumentation</w:t>
+          <w:t>PAP</w:t>
         </w:r>
         <w:r>
           <w:rPr>
@@ -1158,7 +1158,7 @@
           <w:rPr>
             <w:webHidden/>
           </w:rPr>
-          <w:instrText xml:space="preserve"> PAGEREF _Toc55546032 \h </w:instrText>
+          <w:instrText xml:space="preserve"> PAGEREF _Toc55838904 \h </w:instrText>
         </w:r>
         <w:r>
           <w:rPr>
@@ -1175,7 +1175,7 @@
           <w:rPr>
             <w:webHidden/>
           </w:rPr>
-          <w:t>14</w:t>
+          <w:t>13</w:t>
         </w:r>
         <w:r>
           <w:rPr>
@@ -1194,12 +1194,12 @@
           <w:lang w:eastAsia="de-DE"/>
         </w:rPr>
       </w:pPr>
-      <w:hyperlink w:anchor="_Toc55546033" w:history="1">
+      <w:hyperlink w:anchor="_Toc55838905" w:history="1">
         <w:r>
           <w:rPr>
             <w:rStyle w:val="Hyperlink"/>
           </w:rPr>
-          <w:t>5.1</w:t>
+          <w:t>6</w:t>
         </w:r>
         <w:r>
           <w:rPr>
@@ -1213,7 +1213,7 @@
           <w:rPr>
             <w:rStyle w:val="Hyperlink"/>
           </w:rPr>
-          <w:t>AWS</w:t>
+          <w:t>Schnittstellendokumentation</w:t>
         </w:r>
         <w:r>
           <w:rPr>
@@ -1231,7 +1231,7 @@
           <w:rPr>
             <w:webHidden/>
           </w:rPr>
-          <w:instrText xml:space="preserve"> PAGEREF _Toc55546033 \h </w:instrText>
+          <w:instrText xml:space="preserve"> PAGEREF _Toc55838905 \h </w:instrText>
         </w:r>
         <w:r>
           <w:rPr>
@@ -1248,7 +1248,7 @@
           <w:rPr>
             <w:webHidden/>
           </w:rPr>
-          <w:t>14</w:t>
+          <w:t>15</w:t>
         </w:r>
         <w:r>
           <w:rPr>
@@ -1267,12 +1267,12 @@
           <w:lang w:eastAsia="de-DE"/>
         </w:rPr>
       </w:pPr>
-      <w:hyperlink w:anchor="_Toc55546034" w:history="1">
+      <w:hyperlink w:anchor="_Toc55838906" w:history="1">
         <w:r>
           <w:rPr>
             <w:rStyle w:val="Hyperlink"/>
           </w:rPr>
-          <w:t>5.2</w:t>
+          <w:t>6.1</w:t>
         </w:r>
         <w:r>
           <w:rPr>
@@ -1286,7 +1286,7 @@
           <w:rPr>
             <w:rStyle w:val="Hyperlink"/>
           </w:rPr>
-          <w:t>Python SDK</w:t>
+          <w:t>AWS</w:t>
         </w:r>
         <w:r>
           <w:rPr>
@@ -1304,7 +1304,7 @@
           <w:rPr>
             <w:webHidden/>
           </w:rPr>
-          <w:instrText xml:space="preserve"> PAGEREF _Toc55546034 \h </w:instrText>
+          <w:instrText xml:space="preserve"> PAGEREF _Toc55838906 \h </w:instrText>
         </w:r>
         <w:r>
           <w:rPr>
@@ -1321,7 +1321,7 @@
           <w:rPr>
             <w:webHidden/>
           </w:rPr>
-          <w:t>14</w:t>
+          <w:t>15</w:t>
         </w:r>
         <w:r>
           <w:rPr>
@@ -1340,12 +1340,12 @@
           <w:lang w:eastAsia="de-DE"/>
         </w:rPr>
       </w:pPr>
-      <w:hyperlink w:anchor="_Toc55546035" w:history="1">
+      <w:hyperlink w:anchor="_Toc55838907" w:history="1">
         <w:r>
           <w:rPr>
             <w:rStyle w:val="Hyperlink"/>
           </w:rPr>
-          <w:t>6</w:t>
+          <w:t>6.2</w:t>
         </w:r>
         <w:r>
           <w:rPr>
@@ -1359,7 +1359,7 @@
           <w:rPr>
             <w:rStyle w:val="Hyperlink"/>
           </w:rPr>
-          <w:t>Testdokumentation</w:t>
+          <w:t>Python SDK</w:t>
         </w:r>
         <w:r>
           <w:rPr>
@@ -1377,7 +1377,7 @@
           <w:rPr>
             <w:webHidden/>
           </w:rPr>
-          <w:instrText xml:space="preserve"> PAGEREF _Toc55546035 \h </w:instrText>
+          <w:instrText xml:space="preserve"> PAGEREF _Toc55838907 \h </w:instrText>
         </w:r>
         <w:r>
           <w:rPr>
@@ -1413,7 +1413,7 @@
           <w:lang w:eastAsia="de-DE"/>
         </w:rPr>
       </w:pPr>
-      <w:hyperlink w:anchor="_Toc55546036" w:history="1">
+      <w:hyperlink w:anchor="_Toc55838908" w:history="1">
         <w:r>
           <w:rPr>
             <w:rStyle w:val="Hyperlink"/>
@@ -1432,7 +1432,7 @@
           <w:rPr>
             <w:rStyle w:val="Hyperlink"/>
           </w:rPr>
-          <w:t>Restaufgaben</w:t>
+          <w:t>Testdokumentation</w:t>
         </w:r>
         <w:r>
           <w:rPr>
@@ -1450,7 +1450,7 @@
           <w:rPr>
             <w:webHidden/>
           </w:rPr>
-          <w:instrText xml:space="preserve"> PAGEREF _Toc55546036 \h </w:instrText>
+          <w:instrText xml:space="preserve"> PAGEREF _Toc55838908 \h </w:instrText>
         </w:r>
         <w:r>
           <w:rPr>
@@ -1486,7 +1486,7 @@
           <w:lang w:eastAsia="de-DE"/>
         </w:rPr>
       </w:pPr>
-      <w:hyperlink w:anchor="_Toc55546037" w:history="1">
+      <w:hyperlink w:anchor="_Toc55838909" w:history="1">
         <w:r>
           <w:rPr>
             <w:rStyle w:val="Hyperlink"/>
@@ -1505,6 +1505,91 @@
           <w:rPr>
             <w:rStyle w:val="Hyperlink"/>
           </w:rPr>
+          <w:t>Restaufg</w:t>
+        </w:r>
+        <w:r>
+          <w:rPr>
+            <w:rStyle w:val="Hyperlink"/>
+          </w:rPr>
+          <w:t>a</w:t>
+        </w:r>
+        <w:r>
+          <w:rPr>
+            <w:rStyle w:val="Hyperlink"/>
+          </w:rPr>
+          <w:t>ben</w:t>
+        </w:r>
+        <w:r>
+          <w:rPr>
+            <w:webHidden/>
+          </w:rPr>
+          <w:tab/>
+        </w:r>
+        <w:r>
+          <w:rPr>
+            <w:webHidden/>
+          </w:rPr>
+          <w:fldChar w:fldCharType="begin"/>
+        </w:r>
+        <w:r>
+          <w:rPr>
+            <w:webHidden/>
+          </w:rPr>
+          <w:instrText xml:space="preserve"> PAGEREF _Toc55838909 \h </w:instrText>
+        </w:r>
+        <w:r>
+          <w:rPr>
+            <w:webHidden/>
+          </w:rPr>
+        </w:r>
+        <w:r>
+          <w:rPr>
+            <w:webHidden/>
+          </w:rPr>
+          <w:fldChar w:fldCharType="separate"/>
+        </w:r>
+        <w:r>
+          <w:rPr>
+            <w:webHidden/>
+          </w:rPr>
+          <w:t>17</w:t>
+        </w:r>
+        <w:r>
+          <w:rPr>
+            <w:webHidden/>
+          </w:rPr>
+          <w:fldChar w:fldCharType="end"/>
+        </w:r>
+      </w:hyperlink>
+    </w:p>
+    <w:p>
+      <w:pPr>
+        <w:pStyle w:val="Verzeichnis1"/>
+        <w:rPr>
+          <w:rFonts w:asciiTheme="minorHAnsi" w:eastAsiaTheme="minorEastAsia" w:hAnsiTheme="minorHAnsi"/>
+          <w:sz w:val="22"/>
+          <w:lang w:eastAsia="de-DE"/>
+        </w:rPr>
+      </w:pPr>
+      <w:hyperlink w:anchor="_Toc55838910" w:history="1">
+        <w:r>
+          <w:rPr>
+            <w:rStyle w:val="Hyperlink"/>
+          </w:rPr>
+          <w:t>9</w:t>
+        </w:r>
+        <w:r>
+          <w:rPr>
+            <w:rFonts w:asciiTheme="minorHAnsi" w:eastAsiaTheme="minorEastAsia" w:hAnsiTheme="minorHAnsi"/>
+            <w:sz w:val="22"/>
+            <w:lang w:eastAsia="de-DE"/>
+          </w:rPr>
+          <w:tab/>
+        </w:r>
+        <w:r>
+          <w:rPr>
+            <w:rStyle w:val="Hyperlink"/>
+          </w:rPr>
           <w:t>Quellcode</w:t>
         </w:r>
         <w:r>
@@ -1523,7 +1608,7 @@
           <w:rPr>
             <w:webHidden/>
           </w:rPr>
-          <w:instrText xml:space="preserve"> PAGEREF _Toc55546037 \h </w:instrText>
+          <w:instrText xml:space="preserve"> PAGEREF _Toc55838910 \h </w:instrText>
         </w:r>
         <w:r>
           <w:rPr>
@@ -1540,7 +1625,7 @@
           <w:rPr>
             <w:webHidden/>
           </w:rPr>
-          <w:t>17</w:t>
+          <w:t>18</w:t>
         </w:r>
         <w:r>
           <w:rPr>
@@ -1570,7 +1655,7 @@
       <w:pPr>
         <w:pStyle w:val="DHGE1"/>
       </w:pPr>
-      <w:bookmarkStart w:id="1" w:name="_Toc55546022"/>
+      <w:bookmarkStart w:id="1" w:name="_Toc55838894"/>
       <w:r>
         <w:lastRenderedPageBreak/>
         <w:t>Kurzinfo</w:t>
@@ -1955,7 +2040,7 @@
                 <w:b/>
                 <w:bCs/>
               </w:rPr>
-              <w:t>6</w:t>
+              <w:t>9</w:t>
             </w:r>
             <w:r>
               <w:rPr>
@@ -2095,6 +2180,7 @@
       <w:pPr>
         <w:pStyle w:val="DHGE1"/>
       </w:pPr>
+      <w:bookmarkStart w:id="2" w:name="_Toc55838895"/>
       <w:r>
         <w:lastRenderedPageBreak/>
         <w:t>Abstract</w:t>
@@ -2102,13 +2188,60 @@
       <w:r>
         <w:t>/Beschreibung</w:t>
       </w:r>
+      <w:bookmarkEnd w:id="2"/>
     </w:p>
     <w:p>
       <w:pPr>
         <w:pStyle w:val="DHGETExt"/>
       </w:pPr>
       <w:r>
-        <w:t xml:space="preserve">Dieses Skript dient zum Outsourcen für </w:t>
+        <w:t xml:space="preserve">Welcher Laboringenieur kennt </w:t>
+      </w:r>
+      <w:r>
+        <w:t>es</w:t>
+      </w:r>
+      <w:r>
+        <w:t xml:space="preserve"> nicht? Wieder einmal haben Sie eine nützliche Idee für ein 3D-Modell. Vielleicht ein Teil für Sie selbst, für die Forschungsarbeit oder für das Labor. Aber Ihr eigener Computer ist nicht leistungsfähig genug, um den Maschinencode für den 3D-Drucker schnell und effizient zu berechnen.</w:t>
+      </w:r>
+      <w:r>
+        <w:t xml:space="preserve"> </w:t>
+      </w:r>
+      <w:r>
+        <w:t>Neben diesen Themen werden Sie auch andere Arbeiten an Ihrem Computer durchführen</w:t>
+      </w:r>
+      <w:r>
+        <w:t xml:space="preserve"> müssen</w:t>
+      </w:r>
+      <w:r>
+        <w:t>, wie z.B. das Lesen/Betreuen einer Masterarbeit.</w:t>
+      </w:r>
+      <w:r>
+        <w:t xml:space="preserve"> </w:t>
+      </w:r>
+      <w:r>
+        <w:t xml:space="preserve">Genau hier kommt </w:t>
+      </w:r>
+      <w:proofErr w:type="spellStart"/>
+      <w:r>
+        <w:t>CloudSlice</w:t>
+      </w:r>
+      <w:proofErr w:type="spellEnd"/>
+      <w:r>
+        <w:t xml:space="preserve"> ins Spiel. </w:t>
+      </w:r>
+      <w:proofErr w:type="spellStart"/>
+      <w:r>
+        <w:t>CloudSlice</w:t>
+      </w:r>
+      <w:proofErr w:type="spellEnd"/>
+      <w:r>
+        <w:t xml:space="preserve"> ist ein Python-Skript, das es ermöglicht, den Maschinencode eines 3D-Modells in der </w:t>
+      </w:r>
+      <w:r>
+        <w:t>Cloud</w:t>
+      </w:r>
+      <w:r>
+        <w:t xml:space="preserve"> zu berechnen. Dadurch wird der Rechner des Labors nicht weiter belastet. Der Grund dafür ist, dass der </w:t>
       </w:r>
       <w:proofErr w:type="spellStart"/>
       <w:r>
@@ -2116,7 +2249,62 @@
       </w:r>
       <w:proofErr w:type="spellEnd"/>
       <w:r>
-        <w:t xml:space="preserve">-Prozesse in die Cloud. Mithilfe von AWS und Slic3r können so </w:t>
+        <w:t>-Prozess zur Berechnung des Maschinencodes sehr rechenintensiv ist.</w:t>
+      </w:r>
+      <w:r>
+        <w:t xml:space="preserve"> </w:t>
+      </w:r>
+      <w:r>
+        <w:t>Sie können das Skript leicht aufrufen:</w:t>
+      </w:r>
+    </w:p>
+    <w:p>
+      <w:pPr>
+        <w:pStyle w:val="DHGETExt"/>
+      </w:pPr>
+      <w:r>
+        <w:tab/>
+        <w:t xml:space="preserve">$ </w:t>
+      </w:r>
+      <w:proofErr w:type="spellStart"/>
+      <w:r>
+        <w:t>py</w:t>
+      </w:r>
+      <w:proofErr w:type="spellEnd"/>
+      <w:r>
+        <w:t xml:space="preserve"> CloudSlice.py</w:t>
+      </w:r>
+    </w:p>
+    <w:p>
+      <w:pPr>
+        <w:pStyle w:val="DHGETExt"/>
+      </w:pPr>
+      <w:r>
+        <w:t>Bei diesem Aufruf des Skripts müssen Sie keine weiteren Parameter angeben.</w:t>
+      </w:r>
+      <w:r>
+        <w:t xml:space="preserve"> </w:t>
+      </w:r>
+      <w:r>
+        <w:t>Ein im Skript implementierter Assistent übernimmt die Aufgabe, alle Parameter für Sie z</w:t>
+      </w:r>
+      <w:r>
+        <w:t>usammenzustellen</w:t>
+      </w:r>
+      <w:r>
+        <w:t>.</w:t>
+      </w:r>
+      <w:r>
+        <w:t xml:space="preserve"> </w:t>
+      </w:r>
+      <w:r>
+        <w:t>Sie werden vom Assistenten gefragt, in welchem Verzeichnis sich die zu berechnende Datei befindet und in welchem Verzeichnis die berechnete Datei gespeichert werden soll</w:t>
+      </w:r>
+      <w:r>
+        <w:t xml:space="preserve">. </w:t>
+      </w:r>
+      <w:r>
+        <w:t xml:space="preserve">Sie werden dann nach verschiedenen Parametern für den </w:t>
       </w:r>
       <w:proofErr w:type="spellStart"/>
       <w:r>
@@ -2124,30 +2312,45 @@
       </w:r>
       <w:proofErr w:type="spellEnd"/>
       <w:r>
-        <w:t>-Prozesse Ressourcen sparend und schnell den GCODE für 3D Drucker in AWS EC2 berechnen.</w:t>
+        <w:t>-Prozess</w:t>
+      </w:r>
+      <w:r>
+        <w:t xml:space="preserve"> gefragt, z.B. wie hoch die Temperatur sein soll.</w:t>
+      </w:r>
+      <w:r>
+        <w:t xml:space="preserve"> </w:t>
+      </w:r>
+      <w:r>
+        <w:t>Bevor Sie mit dem Skript beginnen, sollten Sie jedoch 2 entscheidende Dinge beachten. Zuerst müssen Sie die ID der Instanz, den Benutzernamen und die Schlüsseldatei im Abschnitt "Konfiguration" des Skripts festlegen. Zuletzt müssen Sie sicherstellen, dass eine komplette EC2-Instanz auf AWS mit dem Linux-Betriebssystem existiert. Das Skript erzeugt keine neue Instanz auf AWS.</w:t>
+      </w:r>
+      <w:r>
+        <w:t xml:space="preserve"> </w:t>
+      </w:r>
+      <w:r>
+        <w:t>In der Dokumentation selbst finden Sie die folgenden Themenbereiche: Handbuch, Parameter, Projektdokumentation, Systemdokumentation, Schnittstellendokumentation und Testdokumentation sowie den Code.</w:t>
       </w:r>
     </w:p>
     <w:p>
       <w:pPr>
         <w:pStyle w:val="DHGE1"/>
       </w:pPr>
-      <w:bookmarkStart w:id="2" w:name="_Toc55546023"/>
+      <w:bookmarkStart w:id="3" w:name="_Toc55838896"/>
       <w:r>
         <w:lastRenderedPageBreak/>
         <w:t>Bedienungsanleitung</w:t>
       </w:r>
-      <w:bookmarkEnd w:id="2"/>
+      <w:bookmarkEnd w:id="3"/>
     </w:p>
     <w:p>
       <w:pPr>
         <w:pStyle w:val="DHGE2"/>
         <w:ind w:left="993" w:hanging="993"/>
       </w:pPr>
-      <w:bookmarkStart w:id="3" w:name="_Toc55546024"/>
+      <w:bookmarkStart w:id="4" w:name="_Toc55838897"/>
       <w:r>
         <w:t>Anleitung</w:t>
       </w:r>
-      <w:bookmarkEnd w:id="3"/>
+      <w:bookmarkEnd w:id="4"/>
     </w:p>
     <w:p>
       <w:pPr>
@@ -2472,12 +2675,12 @@
         <w:pStyle w:val="DHGE2"/>
         <w:ind w:left="993" w:hanging="993"/>
       </w:pPr>
-      <w:bookmarkStart w:id="4" w:name="_Toc55546025"/>
+      <w:bookmarkStart w:id="5" w:name="_Toc55838898"/>
       <w:r>
         <w:lastRenderedPageBreak/>
         <w:t>Parameter</w:t>
       </w:r>
-      <w:bookmarkEnd w:id="4"/>
+      <w:bookmarkEnd w:id="5"/>
     </w:p>
     <w:tbl>
       <w:tblPr>
@@ -3319,23 +3522,23 @@
       <w:pPr>
         <w:pStyle w:val="DHGE1"/>
       </w:pPr>
-      <w:bookmarkStart w:id="5" w:name="_Toc55546026"/>
+      <w:bookmarkStart w:id="6" w:name="_Toc55838899"/>
       <w:r>
         <w:lastRenderedPageBreak/>
         <w:t>Projektdokumentation</w:t>
       </w:r>
-      <w:bookmarkEnd w:id="5"/>
+      <w:bookmarkEnd w:id="6"/>
     </w:p>
     <w:p>
       <w:pPr>
         <w:pStyle w:val="DHGE2"/>
         <w:ind w:left="993" w:hanging="993"/>
       </w:pPr>
-      <w:bookmarkStart w:id="6" w:name="_Toc55546027"/>
+      <w:bookmarkStart w:id="7" w:name="_Toc55838900"/>
       <w:r>
         <w:t>User Stories / Story-Board</w:t>
       </w:r>
-      <w:bookmarkEnd w:id="6"/>
+      <w:bookmarkEnd w:id="7"/>
     </w:p>
     <w:p>
       <w:pPr>
@@ -3580,7 +3783,7 @@
         <w:pStyle w:val="DHGE2"/>
         <w:ind w:left="993" w:hanging="993"/>
       </w:pPr>
-      <w:bookmarkStart w:id="7" w:name="_Toc55546028"/>
+      <w:bookmarkStart w:id="8" w:name="_Toc55838901"/>
       <w:proofErr w:type="spellStart"/>
       <w:r>
         <w:t>Kan</w:t>
@@ -3592,7 +3795,7 @@
       <w:r>
         <w:t>-Board</w:t>
       </w:r>
-      <w:bookmarkEnd w:id="7"/>
+      <w:bookmarkEnd w:id="8"/>
     </w:p>
     <w:p>
       <w:pPr>
@@ -3693,12 +3896,12 @@
         <w:pStyle w:val="DHGE2"/>
         <w:ind w:left="993" w:hanging="993"/>
       </w:pPr>
-      <w:bookmarkStart w:id="8" w:name="_Toc55546029"/>
+      <w:bookmarkStart w:id="9" w:name="_Toc55838902"/>
       <w:r>
         <w:lastRenderedPageBreak/>
         <w:t>MVP</w:t>
       </w:r>
-      <w:bookmarkEnd w:id="8"/>
+      <w:bookmarkEnd w:id="9"/>
     </w:p>
     <w:p>
       <w:pPr>
@@ -3794,23 +3997,23 @@
       <w:pPr>
         <w:pStyle w:val="DHGE1"/>
       </w:pPr>
-      <w:bookmarkStart w:id="9" w:name="_Toc55546030"/>
+      <w:bookmarkStart w:id="10" w:name="_Toc55838903"/>
       <w:r>
         <w:lastRenderedPageBreak/>
         <w:t>Systemdokumentation</w:t>
       </w:r>
-      <w:bookmarkEnd w:id="9"/>
+      <w:bookmarkEnd w:id="10"/>
     </w:p>
     <w:p>
       <w:pPr>
         <w:pStyle w:val="DHGE2"/>
         <w:ind w:left="993" w:hanging="709"/>
       </w:pPr>
-      <w:bookmarkStart w:id="10" w:name="_Toc55546031"/>
+      <w:bookmarkStart w:id="11" w:name="_Toc55838904"/>
       <w:r>
         <w:t>PAP</w:t>
       </w:r>
-      <w:bookmarkEnd w:id="10"/>
+      <w:bookmarkEnd w:id="11"/>
     </w:p>
     <w:p>
       <w:pPr>
@@ -3935,23 +4138,23 @@
       <w:pPr>
         <w:pStyle w:val="DHGE1"/>
       </w:pPr>
-      <w:bookmarkStart w:id="11" w:name="_Toc55546032"/>
+      <w:bookmarkStart w:id="12" w:name="_Toc55838905"/>
       <w:r>
         <w:lastRenderedPageBreak/>
         <w:t>Schnittstellendokumentation</w:t>
       </w:r>
-      <w:bookmarkEnd w:id="11"/>
+      <w:bookmarkEnd w:id="12"/>
     </w:p>
     <w:p>
       <w:pPr>
         <w:pStyle w:val="DHGE2"/>
         <w:ind w:left="1134" w:hanging="850"/>
       </w:pPr>
-      <w:bookmarkStart w:id="12" w:name="_Toc55546033"/>
+      <w:bookmarkStart w:id="13" w:name="_Toc55838906"/>
       <w:r>
         <w:t>AWS</w:t>
       </w:r>
-      <w:bookmarkEnd w:id="12"/>
+      <w:bookmarkEnd w:id="13"/>
     </w:p>
     <w:p>
       <w:pPr>
@@ -4070,11 +4273,11 @@
         <w:pStyle w:val="DHGE2"/>
         <w:ind w:left="1134" w:hanging="850"/>
       </w:pPr>
-      <w:bookmarkStart w:id="13" w:name="_Toc55546034"/>
+      <w:bookmarkStart w:id="14" w:name="_Toc55838907"/>
       <w:r>
         <w:t>Python SDK</w:t>
       </w:r>
-      <w:bookmarkEnd w:id="13"/>
+      <w:bookmarkEnd w:id="14"/>
     </w:p>
     <w:p>
       <w:pPr>
@@ -4120,12 +4323,12 @@
       <w:pPr>
         <w:pStyle w:val="DHGE1"/>
       </w:pPr>
-      <w:bookmarkStart w:id="14" w:name="_Toc55546035"/>
+      <w:bookmarkStart w:id="15" w:name="_Toc55838908"/>
       <w:r>
         <w:lastRenderedPageBreak/>
         <w:t>Testdokumentation</w:t>
       </w:r>
-      <w:bookmarkEnd w:id="14"/>
+      <w:bookmarkEnd w:id="15"/>
     </w:p>
     <w:p>
       <w:pPr>
@@ -4267,12 +4470,12 @@
       <w:pPr>
         <w:pStyle w:val="DHGE1"/>
       </w:pPr>
-      <w:bookmarkStart w:id="15" w:name="_Toc55546036"/>
+      <w:bookmarkStart w:id="16" w:name="_Toc55838909"/>
       <w:r>
         <w:lastRenderedPageBreak/>
         <w:t>Restaufgaben</w:t>
       </w:r>
-      <w:bookmarkEnd w:id="15"/>
+      <w:bookmarkEnd w:id="16"/>
     </w:p>
     <w:p>
       <w:pPr>
@@ -4352,7 +4555,7 @@
       <w:pPr>
         <w:pStyle w:val="DHGE1"/>
       </w:pPr>
-      <w:bookmarkStart w:id="16" w:name="_Toc55546037"/>
+      <w:bookmarkStart w:id="17" w:name="_Toc55838910"/>
       <w:r>
         <w:lastRenderedPageBreak/>
         <w:t>Quellc</w:t>
@@ -4360,7 +4563,7 @@
       <w:r>
         <w:t>ode</w:t>
       </w:r>
-      <w:bookmarkEnd w:id="16"/>
+      <w:bookmarkEnd w:id="17"/>
     </w:p>
     <w:p>
       <w:pPr>

</xml_diff>